<commit_message>
Update Participation and submission info sheet_v01DEC2023_AE10f_RF_v3.docx
</commit_message>
<xml_diff>
--- a/Participation and submission info sheet_v01DEC2023_AE10f_RF_v3.docx
+++ b/Participation and submission info sheet_v01DEC2023_AE10f_RF_v3.docx
@@ -158,7 +158,21 @@
         <w:rPr>
           <w:lang w:val="en-US"/>
         </w:rPr>
-        <w:t xml:space="preserve"> Fundación Centro Diagnóstico Nuclear, Buenos Aires, Argentina. Research and development department.</w:t>
+        <w:t xml:space="preserve"> Fundación Centro </w:t>
+      </w:r>
+      <w:proofErr w:type="spellStart"/>
+      <w:r>
+        <w:rPr>
+          <w:lang w:val="en-US"/>
+        </w:rPr>
+        <w:t>Diagnóstico</w:t>
+      </w:r>
+      <w:proofErr w:type="spellEnd"/>
+      <w:r>
+        <w:rPr>
+          <w:lang w:val="en-US"/>
+        </w:rPr>
+        <w:t xml:space="preserve"> Nuclear, Buenos Aires, Argentina. Research and development department.</w:t>
       </w:r>
     </w:p>
     <w:p>
@@ -182,7 +196,21 @@
         <w:rPr>
           <w:lang w:val="en-US"/>
         </w:rPr>
-        <w:t xml:space="preserve"> +54 11 7078 7870 ext 140</w:t>
+        <w:t xml:space="preserve"> +54 11 7078 7870 </w:t>
+      </w:r>
+      <w:proofErr w:type="spellStart"/>
+      <w:r>
+        <w:rPr>
+          <w:lang w:val="en-US"/>
+        </w:rPr>
+        <w:t>ext</w:t>
+      </w:r>
+      <w:proofErr w:type="spellEnd"/>
+      <w:r>
+        <w:rPr>
+          <w:lang w:val="en-US"/>
+        </w:rPr>
+        <w:t xml:space="preserve"> 140</w:t>
       </w:r>
     </w:p>
     <w:p>
@@ -597,6 +625,7 @@
         </w:rPr>
         <w:t xml:space="preserve"> </w:t>
       </w:r>
+      <w:proofErr w:type="spellStart"/>
       <w:r>
         <w:rPr>
           <w:sz w:val="24"/>
@@ -605,13 +634,23 @@
         </w:rPr>
         <w:t>KNNImputer</w:t>
       </w:r>
-      <w:r>
-        <w:rPr>
-          <w:sz w:val="24"/>
-          <w:szCs w:val="24"/>
-          <w:lang w:val="en-US"/>
-        </w:rPr>
-        <w:t xml:space="preserve"> with 5 neighbors to remove Na</w:t>
+      <w:proofErr w:type="spellEnd"/>
+      <w:r>
+        <w:rPr>
+          <w:sz w:val="24"/>
+          <w:szCs w:val="24"/>
+          <w:lang w:val="en-US"/>
+        </w:rPr>
+        <w:t xml:space="preserve"> with 5 neighbors to remove </w:t>
+      </w:r>
+      <w:proofErr w:type="spellStart"/>
+      <w:r>
+        <w:rPr>
+          <w:sz w:val="24"/>
+          <w:szCs w:val="24"/>
+          <w:lang w:val="en-US"/>
+        </w:rPr>
+        <w:t>Na</w:t>
       </w:r>
       <w:r>
         <w:rPr>
@@ -627,7 +666,16 @@
           <w:szCs w:val="24"/>
           <w:lang w:val="en-US"/>
         </w:rPr>
-        <w:t xml:space="preserve">s from the training dataset. </w:t>
+        <w:t>s</w:t>
+      </w:r>
+      <w:proofErr w:type="spellEnd"/>
+      <w:r>
+        <w:rPr>
+          <w:sz w:val="24"/>
+          <w:szCs w:val="24"/>
+          <w:lang w:val="en-US"/>
+        </w:rPr>
+        <w:t xml:space="preserve"> from the training dataset. </w:t>
       </w:r>
       <w:r>
         <w:rPr>
@@ -799,6 +847,7 @@
           <w:lang w:val="en-US"/>
         </w:rPr>
       </w:pPr>
+      <w:proofErr w:type="spellStart"/>
       <w:r>
         <w:rPr>
           <w:b/>
@@ -810,6 +859,7 @@
         </w:rPr>
         <w:t>ReliefF</w:t>
       </w:r>
+      <w:proofErr w:type="spellEnd"/>
     </w:p>
     <w:p>
       <w:pPr>
@@ -1203,7 +1253,31 @@
           <w:szCs w:val="24"/>
           <w:lang w:val="en-US"/>
         </w:rPr>
-        <w:t>Support vector machine (please mention type of kernel etc)</w:t>
+        <w:t xml:space="preserve">Support vector machine (please mention type of kernel </w:t>
+      </w:r>
+      <w:proofErr w:type="spellStart"/>
+      <w:r>
+        <w:rPr>
+          <w:b/>
+          <w:bCs/>
+          <w:strike/>
+          <w:sz w:val="24"/>
+          <w:szCs w:val="24"/>
+          <w:lang w:val="en-US"/>
+        </w:rPr>
+        <w:t>etc</w:t>
+      </w:r>
+      <w:proofErr w:type="spellEnd"/>
+      <w:r>
+        <w:rPr>
+          <w:b/>
+          <w:bCs/>
+          <w:strike/>
+          <w:sz w:val="24"/>
+          <w:szCs w:val="24"/>
+          <w:lang w:val="en-US"/>
+        </w:rPr>
+        <w:t>)</w:t>
       </w:r>
     </w:p>
     <w:p>
@@ -1559,7 +1633,29 @@
           <w:szCs w:val="24"/>
           <w:lang w:val="en-US"/>
         </w:rPr>
-        <w:t>other, please describe method, website,literature. In case of a home brew method, please provide a description of the method/key aspects</w:t>
+        <w:t xml:space="preserve">other, please describe method, </w:t>
+      </w:r>
+      <w:proofErr w:type="spellStart"/>
+      <w:r>
+        <w:rPr>
+          <w:b/>
+          <w:bCs/>
+          <w:sz w:val="24"/>
+          <w:szCs w:val="24"/>
+          <w:lang w:val="en-US"/>
+        </w:rPr>
+        <w:t>website,literature</w:t>
+      </w:r>
+      <w:proofErr w:type="spellEnd"/>
+      <w:r>
+        <w:rPr>
+          <w:b/>
+          <w:bCs/>
+          <w:sz w:val="24"/>
+          <w:szCs w:val="24"/>
+          <w:lang w:val="en-US"/>
+        </w:rPr>
+        <w:t>. In case of a home brew method, please provide a description of the method/key aspects</w:t>
       </w:r>
       <w:r>
         <w:rPr>
@@ -1765,7 +1861,29 @@
           <w:szCs w:val="24"/>
           <w:lang w:val="en-US"/>
         </w:rPr>
-        <w:t>-fold cross-validation (please mention folds, repeats etc)</w:t>
+        <w:t xml:space="preserve">-fold cross-validation (please mention folds, repeats </w:t>
+      </w:r>
+      <w:proofErr w:type="spellStart"/>
+      <w:r>
+        <w:rPr>
+          <w:b/>
+          <w:bCs/>
+          <w:sz w:val="24"/>
+          <w:szCs w:val="24"/>
+          <w:lang w:val="en-US"/>
+        </w:rPr>
+        <w:t>etc</w:t>
+      </w:r>
+      <w:proofErr w:type="spellEnd"/>
+      <w:r>
+        <w:rPr>
+          <w:b/>
+          <w:bCs/>
+          <w:sz w:val="24"/>
+          <w:szCs w:val="24"/>
+          <w:lang w:val="en-US"/>
+        </w:rPr>
+        <w:t>)</w:t>
       </w:r>
       <w:r>
         <w:rPr>
@@ -2054,8 +2172,21 @@
           <w:szCs w:val="24"/>
           <w:lang w:val="en-US"/>
         </w:rPr>
-        <w:t xml:space="preserve"> years’survival</w:t>
-      </w:r>
+        <w:t xml:space="preserve"> </w:t>
+      </w:r>
+      <w:proofErr w:type="spellStart"/>
+      <w:r>
+        <w:rPr>
+          <w:b/>
+          <w:bCs/>
+          <w:strike/>
+          <w:sz w:val="24"/>
+          <w:szCs w:val="24"/>
+          <w:lang w:val="en-US"/>
+        </w:rPr>
+        <w:t>years’survival</w:t>
+      </w:r>
+      <w:proofErr w:type="spellEnd"/>
     </w:p>
     <w:p>
       <w:pPr>
@@ -2318,7 +2449,73 @@
           <w:szCs w:val="24"/>
           <w:lang w:val="en-US"/>
         </w:rPr>
-        <w:t xml:space="preserve">Tools/code are posted on a public repository (github, zenodo etc) </w:t>
+        <w:t>Tools/code are posted on a public repository (</w:t>
+      </w:r>
+      <w:proofErr w:type="spellStart"/>
+      <w:r>
+        <w:rPr>
+          <w:b/>
+          <w:bCs/>
+          <w:sz w:val="24"/>
+          <w:szCs w:val="24"/>
+          <w:lang w:val="en-US"/>
+        </w:rPr>
+        <w:t>github</w:t>
+      </w:r>
+      <w:proofErr w:type="spellEnd"/>
+      <w:r>
+        <w:rPr>
+          <w:b/>
+          <w:bCs/>
+          <w:sz w:val="24"/>
+          <w:szCs w:val="24"/>
+          <w:lang w:val="en-US"/>
+        </w:rPr>
+        <w:t xml:space="preserve">, </w:t>
+      </w:r>
+      <w:proofErr w:type="spellStart"/>
+      <w:r>
+        <w:rPr>
+          <w:b/>
+          <w:bCs/>
+          <w:sz w:val="24"/>
+          <w:szCs w:val="24"/>
+          <w:lang w:val="en-US"/>
+        </w:rPr>
+        <w:t>zenodo</w:t>
+      </w:r>
+      <w:proofErr w:type="spellEnd"/>
+      <w:r>
+        <w:rPr>
+          <w:b/>
+          <w:bCs/>
+          <w:sz w:val="24"/>
+          <w:szCs w:val="24"/>
+          <w:lang w:val="en-US"/>
+        </w:rPr>
+        <w:t xml:space="preserve"> </w:t>
+      </w:r>
+      <w:proofErr w:type="spellStart"/>
+      <w:r>
+        <w:rPr>
+          <w:b/>
+          <w:bCs/>
+          <w:sz w:val="24"/>
+          <w:szCs w:val="24"/>
+          <w:lang w:val="en-US"/>
+        </w:rPr>
+        <w:t>etc</w:t>
+      </w:r>
+      <w:proofErr w:type="spellEnd"/>
+      <w:r>
+        <w:rPr>
+          <w:b/>
+          <w:bCs/>
+          <w:sz w:val="24"/>
+          <w:szCs w:val="24"/>
+          <w:lang w:val="en-US"/>
+        </w:rPr>
+        <w:t xml:space="preserve">) </w:t>
       </w:r>
       <w:r>
         <w:rPr>
@@ -2380,26 +2577,9 @@
         </w:rPr>
         <w:t xml:space="preserve"> </w:t>
       </w:r>
-      <w:hyperlink r:id="rId5" w:history="1">
-        <w:r>
-          <w:rPr>
-            <w:rStyle w:val="Hipervnculo"/>
-            <w:sz w:val="24"/>
-            <w:szCs w:val="24"/>
-            <w:lang w:val="en-US"/>
-          </w:rPr>
-          <w:t>https://github.com/mnamias/SNMMI_Radiomics_Challenge_AE_RF_V2</w:t>
-        </w:r>
-      </w:hyperlink>
-    </w:p>
-    <w:p>
-      <w:pPr>
-        <w:rPr>
-          <w:sz w:val="24"/>
-          <w:szCs w:val="24"/>
-          <w:lang w:val="en-US"/>
-        </w:rPr>
-      </w:pPr>
+      <w:r>
+        <w:t>https://github.com/mnamias/SNMMI_Radiomics_Submission_AE_RF_V3</w:t>
+      </w:r>
     </w:p>
     <w:p>
       <w:pPr>

</xml_diff>